<commit_message>
Aggiornamento programma + aggiornamento testo
Ho aggiornato la parte della mia relazione e anche il programma con i
controlli che mancavano.
</commit_message>
<xml_diff>
--- a/relazione/old/Relazione.docx
+++ b/relazione/old/Relazione.docx
@@ -625,8 +625,6 @@
         </w:rPr>
         <w:br w:type="page"/>
       </w:r>
-      <w:bookmarkStart w:id="0" w:name="_GoBack"/>
-      <w:bookmarkEnd w:id="0"/>
     </w:p>
     <w:p>
       <w:pPr>
@@ -649,7 +647,7 @@
           <w:szCs w:val="36"/>
         </w:rPr>
       </w:pPr>
-      <w:bookmarkStart w:id="1" w:name="_Toc271828041"/>
+      <w:bookmarkStart w:id="0" w:name="_Toc271828041"/>
       <w:r>
         <w:rPr>
           <w:rFonts w:ascii="Calibri" w:hAnsi="Calibri"/>
@@ -658,7 +656,7 @@
         </w:rPr>
         <w:t>1 Introduzione</w:t>
       </w:r>
-      <w:bookmarkEnd w:id="1"/>
+      <w:bookmarkEnd w:id="0"/>
       <w:r>
         <w:rPr>
           <w:rFonts w:ascii="Calibri" w:hAnsi="Calibri"/>
@@ -754,7 +752,7 @@
           <w:szCs w:val="36"/>
         </w:rPr>
       </w:pPr>
-      <w:bookmarkStart w:id="2" w:name="_Toc271828042"/>
+      <w:bookmarkStart w:id="1" w:name="_Toc271828042"/>
       <w:r>
         <w:rPr>
           <w:rFonts w:ascii="Calibri" w:hAnsi="Calibri"/>
@@ -763,7 +761,7 @@
         </w:rPr>
         <w:t>2 La ricerca con avversari</w:t>
       </w:r>
-      <w:bookmarkEnd w:id="2"/>
+      <w:bookmarkEnd w:id="1"/>
     </w:p>
     <w:p>
       <w:pPr>
@@ -923,7 +921,7 @@
           <w:szCs w:val="36"/>
         </w:rPr>
       </w:pPr>
-      <w:bookmarkStart w:id="3" w:name="_Toc271828043"/>
+      <w:bookmarkStart w:id="2" w:name="_Toc271828043"/>
       <w:r>
         <w:rPr>
           <w:sz w:val="36"/>
@@ -938,204 +936,204 @@
         </w:rPr>
         <w:t>La scelta della libreria Swing</w:t>
       </w:r>
+      <w:bookmarkEnd w:id="2"/>
+    </w:p>
+    <w:p>
+      <w:pPr>
+        <w:rPr>
+          <w:rFonts w:ascii="Calibri" w:hAnsi="Calibri"/>
+        </w:rPr>
+      </w:pPr>
+    </w:p>
+    <w:p>
+      <w:pPr>
+        <w:rPr>
+          <w:rFonts w:ascii="Calibri" w:hAnsi="Calibri"/>
+        </w:rPr>
+      </w:pPr>
+      <w:r>
+        <w:rPr>
+          <w:rFonts w:ascii="Calibri" w:hAnsi="Calibri"/>
+        </w:rPr>
+        <w:t xml:space="preserve">Per il progetto </w:t>
+      </w:r>
+      <w:proofErr w:type="gramStart"/>
+      <w:r>
+        <w:rPr>
+          <w:rFonts w:ascii="Calibri" w:hAnsi="Calibri"/>
+        </w:rPr>
+        <w:t xml:space="preserve">di </w:t>
+      </w:r>
+      <w:proofErr w:type="gramEnd"/>
+      <w:r>
+        <w:rPr>
+          <w:rFonts w:ascii="Calibri" w:hAnsi="Calibri"/>
+        </w:rPr>
+        <w:t xml:space="preserve">intelligenza artificiale è stato utilizzato il </w:t>
+      </w:r>
+      <w:proofErr w:type="spellStart"/>
+      <w:r>
+        <w:rPr>
+          <w:rFonts w:ascii="Calibri" w:hAnsi="Calibri"/>
+        </w:rPr>
+        <w:t>framework</w:t>
+      </w:r>
+      <w:proofErr w:type="spellEnd"/>
+      <w:r>
+        <w:rPr>
+          <w:rFonts w:ascii="Calibri" w:hAnsi="Calibri"/>
+        </w:rPr>
+        <w:t xml:space="preserve"> Java denominato Swing per la realizzazione dell'interfaccia grafica. La scelta di utilizzare Swing è derivata dal fatto che queste librerie permettono di creare interfacce grafiche indipendentemente dalla piattaforma su cui </w:t>
+      </w:r>
+      <w:proofErr w:type="gramStart"/>
+      <w:r>
+        <w:rPr>
+          <w:rFonts w:ascii="Calibri" w:hAnsi="Calibri"/>
+        </w:rPr>
+        <w:t>viene</w:t>
+      </w:r>
+      <w:proofErr w:type="gramEnd"/>
+      <w:r>
+        <w:rPr>
+          <w:rFonts w:ascii="Calibri" w:hAnsi="Calibri"/>
+        </w:rPr>
+        <w:t xml:space="preserve"> eseguito il programma finale. Inoltre le diverse parti di essa sono basate su determinate interfacce collegate in modo da consentire facilmente l'aggancio </w:t>
+      </w:r>
+      <w:proofErr w:type="gramStart"/>
+      <w:r>
+        <w:rPr>
+          <w:rFonts w:ascii="Calibri" w:hAnsi="Calibri"/>
+        </w:rPr>
+        <w:t xml:space="preserve">di </w:t>
+      </w:r>
+      <w:proofErr w:type="gramEnd"/>
+      <w:r>
+        <w:rPr>
+          <w:rFonts w:ascii="Calibri" w:hAnsi="Calibri"/>
+        </w:rPr>
+        <w:t>implementazioni differenti di tali interfacce. Il prog</w:t>
+      </w:r>
+      <w:r>
+        <w:rPr>
+          <w:rFonts w:ascii="Calibri" w:hAnsi="Calibri"/>
+        </w:rPr>
+        <w:t>rammatore può quindi creare un’</w:t>
+      </w:r>
+      <w:r>
+        <w:rPr>
+          <w:rFonts w:ascii="Calibri" w:hAnsi="Calibri"/>
+        </w:rPr>
+        <w:t xml:space="preserve">implementazione personalizzata oppure affidarsi alle versioni di default. </w:t>
+      </w:r>
+    </w:p>
+    <w:p>
+      <w:pPr>
+        <w:rPr>
+          <w:rFonts w:ascii="Calibri" w:hAnsi="Calibri"/>
+        </w:rPr>
+      </w:pPr>
+      <w:r>
+        <w:rPr>
+          <w:rFonts w:ascii="Calibri" w:hAnsi="Calibri"/>
+        </w:rPr>
+        <w:t>Un altro vantaggio della libreria Swing è la sua leggerezza: essa</w:t>
+      </w:r>
+      <w:proofErr w:type="gramStart"/>
+      <w:r>
+        <w:rPr>
+          <w:rFonts w:ascii="Calibri" w:hAnsi="Calibri"/>
+        </w:rPr>
+        <w:t xml:space="preserve"> infatti</w:t>
+      </w:r>
+      <w:proofErr w:type="gramEnd"/>
+      <w:r>
+        <w:rPr>
+          <w:rFonts w:ascii="Calibri" w:hAnsi="Calibri"/>
+        </w:rPr>
+        <w:t xml:space="preserve"> non richiede di utilizzare i controlli della GUI del sistema operativo nativi, poiché disegna i suoi controlli tramite l'uso delle API 2D di Java. Infine, un </w:t>
+      </w:r>
+      <w:proofErr w:type="gramStart"/>
+      <w:r>
+        <w:rPr>
+          <w:rFonts w:ascii="Calibri" w:hAnsi="Calibri"/>
+        </w:rPr>
+        <w:t>componente</w:t>
+      </w:r>
+      <w:proofErr w:type="gramEnd"/>
+      <w:r>
+        <w:rPr>
+          <w:rFonts w:ascii="Calibri" w:hAnsi="Calibri"/>
+        </w:rPr>
+        <w:t xml:space="preserve"> Swing non deve avere per forza un corrispettivo nell'insieme dei componenti nativi del sistema operativo, ciò significa che è possibile realizzare componenti con libertà, sfruttando tutte le risorse messe a disposizione dalle librerie grafiche Java 2D. </w:t>
+      </w:r>
+    </w:p>
+    <w:p>
+      <w:pPr>
+        <w:rPr>
+          <w:rFonts w:ascii="Calibri" w:hAnsi="Calibri"/>
+        </w:rPr>
+      </w:pPr>
+      <w:r>
+        <w:rPr>
+          <w:rFonts w:ascii="Calibri" w:hAnsi="Calibri"/>
+        </w:rPr>
+        <w:t xml:space="preserve">Leggerezza dell'interfaccia, facilità di utilizzo, portabilità sono le caratteristiche che in definitiva ci hanno spinto </w:t>
+      </w:r>
+      <w:proofErr w:type="gramStart"/>
+      <w:r>
+        <w:rPr>
+          <w:rFonts w:ascii="Calibri" w:hAnsi="Calibri"/>
+        </w:rPr>
+        <w:t>ad</w:t>
+      </w:r>
+      <w:proofErr w:type="gramEnd"/>
+      <w:r>
+        <w:rPr>
+          <w:rFonts w:ascii="Calibri" w:hAnsi="Calibri"/>
+        </w:rPr>
+        <w:t xml:space="preserve"> utilizzare Swing per il nostro progetto di intelligenza artificiale. </w:t>
+      </w:r>
+    </w:p>
+    <w:p>
+      <w:pPr>
+        <w:rPr>
+          <w:rFonts w:ascii="Calibri" w:hAnsi="Calibri"/>
+        </w:rPr>
+      </w:pPr>
+    </w:p>
+    <w:p>
+      <w:pPr>
+        <w:rPr>
+          <w:rFonts w:ascii="Calibri" w:hAnsi="Calibri"/>
+        </w:rPr>
+      </w:pPr>
+    </w:p>
+    <w:p>
+      <w:pPr>
+        <w:pStyle w:val="Heading2"/>
+      </w:pPr>
+      <w:bookmarkStart w:id="3" w:name="_Toc271828044"/>
+      <w:r>
+        <w:t>x.</w:t>
+      </w:r>
+      <w:proofErr w:type="gramStart"/>
+      <w:r>
+        <w:t>1</w:t>
+      </w:r>
+      <w:proofErr w:type="gramEnd"/>
+      <w:r>
+        <w:t xml:space="preserve"> </w:t>
+      </w:r>
+      <w:r>
+        <w:t>Struttura</w:t>
+      </w:r>
+      <w:r>
+        <w:t xml:space="preserve"> grafica</w:t>
+      </w:r>
+      <w:r>
+        <w:t xml:space="preserve"> dell'applicazione</w:t>
+      </w:r>
       <w:bookmarkEnd w:id="3"/>
-    </w:p>
-    <w:p>
-      <w:pPr>
-        <w:rPr>
-          <w:rFonts w:ascii="Calibri" w:hAnsi="Calibri"/>
-        </w:rPr>
-      </w:pPr>
-    </w:p>
-    <w:p>
-      <w:pPr>
-        <w:rPr>
-          <w:rFonts w:ascii="Calibri" w:hAnsi="Calibri"/>
-        </w:rPr>
-      </w:pPr>
-      <w:r>
-        <w:rPr>
-          <w:rFonts w:ascii="Calibri" w:hAnsi="Calibri"/>
-        </w:rPr>
-        <w:t xml:space="preserve">Per il progetto </w:t>
-      </w:r>
-      <w:proofErr w:type="gramStart"/>
-      <w:r>
-        <w:rPr>
-          <w:rFonts w:ascii="Calibri" w:hAnsi="Calibri"/>
-        </w:rPr>
-        <w:t xml:space="preserve">di </w:t>
-      </w:r>
-      <w:proofErr w:type="gramEnd"/>
-      <w:r>
-        <w:rPr>
-          <w:rFonts w:ascii="Calibri" w:hAnsi="Calibri"/>
-        </w:rPr>
-        <w:t xml:space="preserve">intelligenza artificiale è stato utilizzato il </w:t>
-      </w:r>
-      <w:proofErr w:type="spellStart"/>
-      <w:r>
-        <w:rPr>
-          <w:rFonts w:ascii="Calibri" w:hAnsi="Calibri"/>
-        </w:rPr>
-        <w:t>framework</w:t>
-      </w:r>
-      <w:proofErr w:type="spellEnd"/>
-      <w:r>
-        <w:rPr>
-          <w:rFonts w:ascii="Calibri" w:hAnsi="Calibri"/>
-        </w:rPr>
-        <w:t xml:space="preserve"> Java denominato Swing per la realizzazione dell'interfaccia grafica. La scelta di utilizzare Swing è derivata dal fatto che queste librerie permettono di creare interfacce grafiche indipendentemente dalla piattaforma su cui </w:t>
-      </w:r>
-      <w:proofErr w:type="gramStart"/>
-      <w:r>
-        <w:rPr>
-          <w:rFonts w:ascii="Calibri" w:hAnsi="Calibri"/>
-        </w:rPr>
-        <w:t>viene</w:t>
-      </w:r>
-      <w:proofErr w:type="gramEnd"/>
-      <w:r>
-        <w:rPr>
-          <w:rFonts w:ascii="Calibri" w:hAnsi="Calibri"/>
-        </w:rPr>
-        <w:t xml:space="preserve"> eseguito il programma finale. Inoltre le diverse parti di essa sono basate su determinate interfacce collegate in modo da consentire facilmente l'aggancio </w:t>
-      </w:r>
-      <w:proofErr w:type="gramStart"/>
-      <w:r>
-        <w:rPr>
-          <w:rFonts w:ascii="Calibri" w:hAnsi="Calibri"/>
-        </w:rPr>
-        <w:t xml:space="preserve">di </w:t>
-      </w:r>
-      <w:proofErr w:type="gramEnd"/>
-      <w:r>
-        <w:rPr>
-          <w:rFonts w:ascii="Calibri" w:hAnsi="Calibri"/>
-        </w:rPr>
-        <w:t>implementazioni differenti di tali interfacce. Il prog</w:t>
-      </w:r>
-      <w:r>
-        <w:rPr>
-          <w:rFonts w:ascii="Calibri" w:hAnsi="Calibri"/>
-        </w:rPr>
-        <w:t>rammatore può quindi creare un’</w:t>
-      </w:r>
-      <w:r>
-        <w:rPr>
-          <w:rFonts w:ascii="Calibri" w:hAnsi="Calibri"/>
-        </w:rPr>
-        <w:t xml:space="preserve">implementazione personalizzata oppure affidarsi alle versioni di default. </w:t>
-      </w:r>
-    </w:p>
-    <w:p>
-      <w:pPr>
-        <w:rPr>
-          <w:rFonts w:ascii="Calibri" w:hAnsi="Calibri"/>
-        </w:rPr>
-      </w:pPr>
-      <w:r>
-        <w:rPr>
-          <w:rFonts w:ascii="Calibri" w:hAnsi="Calibri"/>
-        </w:rPr>
-        <w:t>Un altro vantaggio della libreria Swing è la sua leggerezza: essa</w:t>
-      </w:r>
-      <w:proofErr w:type="gramStart"/>
-      <w:r>
-        <w:rPr>
-          <w:rFonts w:ascii="Calibri" w:hAnsi="Calibri"/>
-        </w:rPr>
-        <w:t xml:space="preserve"> infatti</w:t>
-      </w:r>
-      <w:proofErr w:type="gramEnd"/>
-      <w:r>
-        <w:rPr>
-          <w:rFonts w:ascii="Calibri" w:hAnsi="Calibri"/>
-        </w:rPr>
-        <w:t xml:space="preserve"> non richiede di utilizzare i controlli della GUI del sistema operativo nativi, poiché disegna i suoi controlli tramite l'uso delle API 2D di Java. Infine, un </w:t>
-      </w:r>
-      <w:proofErr w:type="gramStart"/>
-      <w:r>
-        <w:rPr>
-          <w:rFonts w:ascii="Calibri" w:hAnsi="Calibri"/>
-        </w:rPr>
-        <w:t>componente</w:t>
-      </w:r>
-      <w:proofErr w:type="gramEnd"/>
-      <w:r>
-        <w:rPr>
-          <w:rFonts w:ascii="Calibri" w:hAnsi="Calibri"/>
-        </w:rPr>
-        <w:t xml:space="preserve"> Swing non deve avere per forza un corrispettivo nell'insieme dei componenti nativi del sistema operativo, ciò significa che è possibile realizzare componenti con libertà, sfruttando tutte le risorse messe a disposizione dalle librerie grafiche Java 2D. </w:t>
-      </w:r>
-    </w:p>
-    <w:p>
-      <w:pPr>
-        <w:rPr>
-          <w:rFonts w:ascii="Calibri" w:hAnsi="Calibri"/>
-        </w:rPr>
-      </w:pPr>
-      <w:r>
-        <w:rPr>
-          <w:rFonts w:ascii="Calibri" w:hAnsi="Calibri"/>
-        </w:rPr>
-        <w:t xml:space="preserve">Leggerezza dell'interfaccia, facilità di utilizzo, portabilità sono le caratteristiche che in definitiva ci hanno spinto </w:t>
-      </w:r>
-      <w:proofErr w:type="gramStart"/>
-      <w:r>
-        <w:rPr>
-          <w:rFonts w:ascii="Calibri" w:hAnsi="Calibri"/>
-        </w:rPr>
-        <w:t>ad</w:t>
-      </w:r>
-      <w:proofErr w:type="gramEnd"/>
-      <w:r>
-        <w:rPr>
-          <w:rFonts w:ascii="Calibri" w:hAnsi="Calibri"/>
-        </w:rPr>
-        <w:t xml:space="preserve"> utilizzare Swing per il nostro progetto di intelligenza artificiale. </w:t>
-      </w:r>
-    </w:p>
-    <w:p>
-      <w:pPr>
-        <w:rPr>
-          <w:rFonts w:ascii="Calibri" w:hAnsi="Calibri"/>
-        </w:rPr>
-      </w:pPr>
-    </w:p>
-    <w:p>
-      <w:pPr>
-        <w:rPr>
-          <w:rFonts w:ascii="Calibri" w:hAnsi="Calibri"/>
-        </w:rPr>
-      </w:pPr>
-    </w:p>
-    <w:p>
-      <w:pPr>
-        <w:pStyle w:val="Heading2"/>
-      </w:pPr>
-      <w:bookmarkStart w:id="4" w:name="_Toc271828044"/>
-      <w:r>
-        <w:t>x.</w:t>
-      </w:r>
-      <w:proofErr w:type="gramStart"/>
-      <w:r>
-        <w:t>1</w:t>
-      </w:r>
-      <w:proofErr w:type="gramEnd"/>
-      <w:r>
-        <w:t xml:space="preserve"> </w:t>
-      </w:r>
-      <w:r>
-        <w:t>Struttura</w:t>
-      </w:r>
-      <w:r>
-        <w:t xml:space="preserve"> grafica</w:t>
-      </w:r>
-      <w:r>
-        <w:t xml:space="preserve"> dell'applicazione</w:t>
-      </w:r>
-      <w:bookmarkEnd w:id="4"/>
     </w:p>
     <w:p>
       <w:pPr>
@@ -1406,6 +1404,7 @@
           <w:rFonts w:ascii="Calibri" w:hAnsi="Calibri"/>
           <w:i/>
           <w:iCs/>
+          <w:color w:val="FF0000"/>
         </w:rPr>
       </w:pPr>
       <w:r>
@@ -1413,8 +1412,9 @@
           <w:rFonts w:ascii="Calibri" w:hAnsi="Calibri"/>
           <w:i/>
           <w:iCs/>
-        </w:rPr>
-        <w:t>Figura x: quadrato magico inizializzato</w:t>
+          <w:color w:val="FF0000"/>
+        </w:rPr>
+        <w:t>Tavolo da gioco inizializzato</w:t>
       </w:r>
     </w:p>
     <w:p>
@@ -1495,21 +1495,35 @@
         <w:rPr>
           <w:rFonts w:ascii="Calibri" w:hAnsi="Calibri"/>
         </w:rPr>
-        <w:t xml:space="preserve">Nel caso di un giocatore umano le azioni disponibili saranno quelle visualizzate nell’immagine ovvero ci potrà passare, dichiarare UNO, ricominciare una partita, pescare una carta o selezionare una delle </w:t>
+        <w:t xml:space="preserve">Nel caso di un giocatore umano le azioni disponibili saranno quelle visualizzate nell’immagine ovvero ci potrà passare, dichiarare UNO, ricominciare una partita, pescare una carta o selezionare una delle carte che si hanno in mano </w:t>
       </w:r>
       <w:proofErr w:type="gramStart"/>
       <w:r>
         <w:rPr>
           <w:rFonts w:ascii="Calibri" w:hAnsi="Calibri"/>
         </w:rPr>
-        <w:t>carte</w:t>
+        <w:t>per</w:t>
       </w:r>
       <w:proofErr w:type="gramEnd"/>
       <w:r>
         <w:rPr>
           <w:rFonts w:ascii="Calibri" w:hAnsi="Calibri"/>
         </w:rPr>
-        <w:t xml:space="preserve"> che si hanno in mano per poterla lanciare. Se la carta che si seleziona non è compatibile con la carta sulla cima della pila </w:t>
+        <w:t xml:space="preserve"> </w:t>
+      </w:r>
+      <w:proofErr w:type="gramStart"/>
+      <w:r>
+        <w:rPr>
+          <w:rFonts w:ascii="Calibri" w:hAnsi="Calibri"/>
+        </w:rPr>
+        <w:t>poterla</w:t>
+      </w:r>
+      <w:proofErr w:type="gramEnd"/>
+      <w:r>
+        <w:rPr>
+          <w:rFonts w:ascii="Calibri" w:hAnsi="Calibri"/>
+        </w:rPr>
+        <w:t xml:space="preserve"> lanciare. Se la carta che si seleziona non è compatibile con la carta sulla cima della pila </w:t>
       </w:r>
       <w:proofErr w:type="gramStart"/>
       <w:r>
@@ -1740,60 +1754,46 @@
         <w:rPr>
           <w:rFonts w:ascii="Calibri" w:hAnsi="Calibri"/>
         </w:rPr>
-        <w:t xml:space="preserve"> che </w:t>
+        <w:t xml:space="preserve"> che verranno utilizzati nelle varie maschere e che saranno disegnati, aggiornati o spostati dalle varie funzioni a seconda dello stato in cui si trova il gioco. </w:t>
+      </w:r>
+    </w:p>
+    <w:p>
+      <w:pPr>
+        <w:rPr>
+          <w:rFonts w:ascii="Calibri" w:hAnsi="Calibri"/>
+        </w:rPr>
+      </w:pPr>
+    </w:p>
+    <w:p>
+      <w:pPr>
+        <w:rPr>
+          <w:rFonts w:ascii="Calibri" w:hAnsi="Calibri"/>
+        </w:rPr>
+      </w:pPr>
+      <w:r>
+        <w:rPr>
+          <w:rFonts w:ascii="Calibri" w:hAnsi="Calibri"/>
+        </w:rPr>
+        <w:t>Per il lay</w:t>
+      </w:r>
+      <w:r>
+        <w:rPr>
+          <w:rFonts w:ascii="Calibri" w:hAnsi="Calibri"/>
+        </w:rPr>
+        <w:t xml:space="preserve">out generale della finestra si sono </w:t>
       </w:r>
       <w:proofErr w:type="gramStart"/>
       <w:r>
         <w:rPr>
           <w:rFonts w:ascii="Calibri" w:hAnsi="Calibri"/>
         </w:rPr>
-        <w:t>verranno</w:t>
+        <w:t>utilizzati</w:t>
       </w:r>
       <w:proofErr w:type="gramEnd"/>
       <w:r>
         <w:rPr>
           <w:rFonts w:ascii="Calibri" w:hAnsi="Calibri"/>
         </w:rPr>
-        <w:t xml:space="preserve"> utilizzati nelle varie maschere e che saranno disegnati, aggiornati o spostati dalle varie funzioni a seconda dello stato in cui si trova il gioco. </w:t>
-      </w:r>
-    </w:p>
-    <w:p>
-      <w:pPr>
-        <w:rPr>
-          <w:rFonts w:ascii="Calibri" w:hAnsi="Calibri"/>
-        </w:rPr>
-      </w:pPr>
-    </w:p>
-    <w:p>
-      <w:pPr>
-        <w:rPr>
-          <w:rFonts w:ascii="Calibri" w:hAnsi="Calibri"/>
-        </w:rPr>
-      </w:pPr>
-      <w:r>
-        <w:rPr>
-          <w:rFonts w:ascii="Calibri" w:hAnsi="Calibri"/>
-        </w:rPr>
-        <w:t>Per il lay</w:t>
-      </w:r>
-      <w:r>
-        <w:rPr>
-          <w:rFonts w:ascii="Calibri" w:hAnsi="Calibri"/>
-        </w:rPr>
-        <w:t xml:space="preserve">out generale della finestra si sono </w:t>
-      </w:r>
-      <w:proofErr w:type="gramStart"/>
-      <w:r>
-        <w:rPr>
-          <w:rFonts w:ascii="Calibri" w:hAnsi="Calibri"/>
-        </w:rPr>
-        <w:t>utilizzati</w:t>
-      </w:r>
-      <w:proofErr w:type="gramEnd"/>
-      <w:r>
-        <w:rPr>
-          <w:rFonts w:ascii="Calibri" w:hAnsi="Calibri"/>
-        </w:rPr>
         <w:t xml:space="preserve"> </w:t>
       </w:r>
       <w:r>
@@ -1821,9 +1821,29 @@
         <w:rPr>
           <w:rFonts w:ascii="Calibri" w:hAnsi="Calibri"/>
         </w:rPr>
-        <w:t xml:space="preserve">FlowLayout e BorderLayout. </w:t>
+        <w:t>FlowLayout</w:t>
       </w:r>
       <w:proofErr w:type="spellEnd"/>
+      <w:r>
+        <w:rPr>
+          <w:rFonts w:ascii="Calibri" w:hAnsi="Calibri"/>
+        </w:rPr>
+        <w:t xml:space="preserve"> e </w:t>
+      </w:r>
+      <w:proofErr w:type="spellStart"/>
+      <w:r>
+        <w:rPr>
+          <w:rFonts w:ascii="Calibri" w:hAnsi="Calibri"/>
+        </w:rPr>
+        <w:t>BorderLayout</w:t>
+      </w:r>
+      <w:proofErr w:type="spellEnd"/>
+      <w:r>
+        <w:rPr>
+          <w:rFonts w:ascii="Calibri" w:hAnsi="Calibri"/>
+        </w:rPr>
+        <w:t xml:space="preserve">. </w:t>
+      </w:r>
       <w:proofErr w:type="gramStart"/>
       <w:r>
         <w:rPr>
@@ -2279,7 +2299,7 @@
       <w:pPr>
         <w:pStyle w:val="Heading2"/>
       </w:pPr>
-      <w:bookmarkStart w:id="5" w:name="_Toc271828045"/>
+      <w:bookmarkStart w:id="4" w:name="_Toc271828045"/>
       <w:r>
         <w:t>x.</w:t>
       </w:r>
@@ -2294,7 +2314,7 @@
       <w:r>
         <w:t>Gestione degli eventi</w:t>
       </w:r>
-      <w:bookmarkEnd w:id="5"/>
+      <w:bookmarkEnd w:id="4"/>
     </w:p>
     <w:p>
       <w:pPr>
@@ -3060,6 +3080,7 @@
       <w:pPr>
         <w:rPr>
           <w:rFonts w:ascii="Calibri" w:hAnsi="Calibri"/>
+          <w:color w:val="FF0000"/>
         </w:rPr>
       </w:pPr>
       <w:r>
@@ -3103,6 +3124,7 @@
       <w:r>
         <w:rPr>
           <w:rFonts w:ascii="Calibri" w:hAnsi="Calibri"/>
+          <w:color w:val="FF0000"/>
         </w:rPr>
         <w:t>if</w:t>
       </w:r>
@@ -3111,6 +3133,7 @@
       <w:r>
         <w:rPr>
           <w:rFonts w:ascii="Calibri" w:hAnsi="Calibri"/>
+          <w:color w:val="FF0000"/>
         </w:rPr>
         <w:t>(game_2.isSelected()){</w:t>
       </w:r>
@@ -3119,54 +3142,563 @@
       <w:pPr>
         <w:rPr>
           <w:rFonts w:ascii="Calibri" w:hAnsi="Calibri"/>
-        </w:rPr>
-      </w:pPr>
-      <w:r>
-        <w:rPr>
-          <w:rFonts w:ascii="Calibri" w:hAnsi="Calibri"/>
-        </w:rPr>
-        <w:tab/>
-      </w:r>
-      <w:r>
-        <w:rPr>
-          <w:rFonts w:ascii="Calibri" w:hAnsi="Calibri"/>
-        </w:rPr>
-        <w:tab/>
-      </w:r>
-      <w:r>
-        <w:rPr>
-          <w:rFonts w:ascii="Calibri" w:hAnsi="Calibri"/>
-        </w:rPr>
-        <w:tab/>
-      </w:r>
-      <w:r>
-        <w:rPr>
-          <w:rFonts w:ascii="Calibri" w:hAnsi="Calibri"/>
-        </w:rPr>
-        <w:tab/>
-      </w:r>
-      <w:r>
-        <w:rPr>
-          <w:rFonts w:ascii="Calibri" w:hAnsi="Calibri"/>
-        </w:rPr>
-        <w:tab/>
-      </w:r>
-      <w:r>
-        <w:rPr>
-          <w:rFonts w:ascii="Calibri" w:hAnsi="Calibri"/>
-        </w:rPr>
-        <w:tab/>
-      </w:r>
-      <w:r>
-        <w:rPr>
-          <w:rFonts w:ascii="Calibri" w:hAnsi="Calibri"/>
+          <w:color w:val="FF0000"/>
+        </w:rPr>
+      </w:pPr>
+      <w:r>
+        <w:rPr>
+          <w:rFonts w:ascii="Calibri" w:hAnsi="Calibri"/>
+          <w:color w:val="FF0000"/>
+        </w:rPr>
+        <w:tab/>
+      </w:r>
+      <w:r>
+        <w:rPr>
+          <w:rFonts w:ascii="Calibri" w:hAnsi="Calibri"/>
+          <w:color w:val="FF0000"/>
+        </w:rPr>
+        <w:tab/>
+      </w:r>
+      <w:r>
+        <w:rPr>
+          <w:rFonts w:ascii="Calibri" w:hAnsi="Calibri"/>
+          <w:color w:val="FF0000"/>
+        </w:rPr>
+        <w:tab/>
+      </w:r>
+      <w:r>
+        <w:rPr>
+          <w:rFonts w:ascii="Calibri" w:hAnsi="Calibri"/>
+          <w:color w:val="FF0000"/>
+        </w:rPr>
+        <w:tab/>
+      </w:r>
+      <w:r>
+        <w:rPr>
+          <w:rFonts w:ascii="Calibri" w:hAnsi="Calibri"/>
+          <w:color w:val="FF0000"/>
+        </w:rPr>
+        <w:tab/>
+      </w:r>
+      <w:r>
+        <w:rPr>
+          <w:rFonts w:ascii="Calibri" w:hAnsi="Calibri"/>
+          <w:color w:val="FF0000"/>
+        </w:rPr>
+        <w:tab/>
+      </w:r>
+      <w:r>
+        <w:rPr>
+          <w:rFonts w:ascii="Calibri" w:hAnsi="Calibri"/>
+          <w:color w:val="FF0000"/>
+        </w:rPr>
+        <w:tab/>
+      </w:r>
+    </w:p>
+    <w:p>
+      <w:pPr>
+        <w:rPr>
+          <w:rFonts w:ascii="Calibri" w:hAnsi="Calibri"/>
+          <w:color w:val="FF0000"/>
+        </w:rPr>
+      </w:pPr>
+      <w:r>
+        <w:rPr>
+          <w:rFonts w:ascii="Calibri" w:hAnsi="Calibri"/>
+          <w:color w:val="FF0000"/>
+        </w:rPr>
+        <w:tab/>
+      </w:r>
+      <w:r>
+        <w:rPr>
+          <w:rFonts w:ascii="Calibri" w:hAnsi="Calibri"/>
+          <w:color w:val="FF0000"/>
+        </w:rPr>
+        <w:tab/>
+      </w:r>
+      <w:r>
+        <w:rPr>
+          <w:rFonts w:ascii="Calibri" w:hAnsi="Calibri"/>
+          <w:color w:val="FF0000"/>
+        </w:rPr>
+        <w:tab/>
+      </w:r>
+      <w:r>
+        <w:rPr>
+          <w:rFonts w:ascii="Calibri" w:hAnsi="Calibri"/>
+          <w:color w:val="FF0000"/>
+        </w:rPr>
+        <w:tab/>
+      </w:r>
+      <w:r>
+        <w:rPr>
+          <w:rFonts w:ascii="Calibri" w:hAnsi="Calibri"/>
+          <w:color w:val="FF0000"/>
+        </w:rPr>
+        <w:tab/>
+      </w:r>
+      <w:r>
+        <w:rPr>
+          <w:rFonts w:ascii="Calibri" w:hAnsi="Calibri"/>
+          <w:color w:val="FF0000"/>
+        </w:rPr>
+        <w:tab/>
+      </w:r>
+      <w:r>
+        <w:rPr>
+          <w:rFonts w:ascii="Calibri" w:hAnsi="Calibri"/>
+          <w:color w:val="FF0000"/>
+        </w:rPr>
+        <w:tab/>
+      </w:r>
+      <w:proofErr w:type="gramStart"/>
+      <w:r>
+        <w:rPr>
+          <w:rFonts w:ascii="Calibri" w:hAnsi="Calibri"/>
+          <w:color w:val="FF0000"/>
+        </w:rPr>
+        <w:t>g</w:t>
+      </w:r>
+      <w:proofErr w:type="gramEnd"/>
+      <w:r>
+        <w:rPr>
+          <w:rFonts w:ascii="Calibri" w:hAnsi="Calibri"/>
+          <w:color w:val="FF0000"/>
+        </w:rPr>
+        <w:t xml:space="preserve"> = new Gioco();</w:t>
+      </w:r>
+    </w:p>
+    <w:p>
+      <w:pPr>
+        <w:rPr>
+          <w:rFonts w:ascii="Calibri" w:hAnsi="Calibri"/>
+          <w:color w:val="FF0000"/>
+        </w:rPr>
+      </w:pPr>
+      <w:r>
+        <w:rPr>
+          <w:rFonts w:ascii="Calibri" w:hAnsi="Calibri"/>
+          <w:color w:val="FF0000"/>
+        </w:rPr>
+        <w:tab/>
+      </w:r>
+      <w:r>
+        <w:rPr>
+          <w:rFonts w:ascii="Calibri" w:hAnsi="Calibri"/>
+          <w:color w:val="FF0000"/>
+        </w:rPr>
+        <w:tab/>
+      </w:r>
+      <w:r>
+        <w:rPr>
+          <w:rFonts w:ascii="Calibri" w:hAnsi="Calibri"/>
+          <w:color w:val="FF0000"/>
+        </w:rPr>
+        <w:tab/>
+      </w:r>
+      <w:r>
+        <w:rPr>
+          <w:rFonts w:ascii="Calibri" w:hAnsi="Calibri"/>
+          <w:color w:val="FF0000"/>
+        </w:rPr>
+        <w:tab/>
+      </w:r>
+      <w:r>
+        <w:rPr>
+          <w:rFonts w:ascii="Calibri" w:hAnsi="Calibri"/>
+          <w:color w:val="FF0000"/>
+        </w:rPr>
+        <w:tab/>
+      </w:r>
+      <w:r>
+        <w:rPr>
+          <w:rFonts w:ascii="Calibri" w:hAnsi="Calibri"/>
+          <w:color w:val="FF0000"/>
+        </w:rPr>
+        <w:tab/>
+      </w:r>
+      <w:r>
+        <w:rPr>
+          <w:rFonts w:ascii="Calibri" w:hAnsi="Calibri"/>
+          <w:color w:val="FF0000"/>
+        </w:rPr>
+        <w:tab/>
+      </w:r>
+    </w:p>
+    <w:p>
+      <w:pPr>
+        <w:rPr>
+          <w:rFonts w:ascii="Calibri" w:hAnsi="Calibri"/>
+          <w:color w:val="FF0000"/>
+        </w:rPr>
+      </w:pPr>
+      <w:r>
+        <w:rPr>
+          <w:rFonts w:ascii="Calibri" w:hAnsi="Calibri"/>
+          <w:color w:val="FF0000"/>
+        </w:rPr>
+        <w:tab/>
+      </w:r>
+      <w:r>
+        <w:rPr>
+          <w:rFonts w:ascii="Calibri" w:hAnsi="Calibri"/>
+          <w:color w:val="FF0000"/>
+        </w:rPr>
+        <w:tab/>
+      </w:r>
+      <w:r>
+        <w:rPr>
+          <w:rFonts w:ascii="Calibri" w:hAnsi="Calibri"/>
+          <w:color w:val="FF0000"/>
+        </w:rPr>
+        <w:tab/>
+      </w:r>
+      <w:r>
+        <w:rPr>
+          <w:rFonts w:ascii="Calibri" w:hAnsi="Calibri"/>
+          <w:color w:val="FF0000"/>
+        </w:rPr>
+        <w:tab/>
+      </w:r>
+      <w:r>
+        <w:rPr>
+          <w:rFonts w:ascii="Calibri" w:hAnsi="Calibri"/>
+          <w:color w:val="FF0000"/>
+        </w:rPr>
+        <w:tab/>
+      </w:r>
+      <w:r>
+        <w:rPr>
+          <w:rFonts w:ascii="Calibri" w:hAnsi="Calibri"/>
+          <w:color w:val="FF0000"/>
+        </w:rPr>
+        <w:tab/>
+      </w:r>
+      <w:r>
+        <w:rPr>
+          <w:rFonts w:ascii="Calibri" w:hAnsi="Calibri"/>
+          <w:color w:val="FF0000"/>
         </w:rPr>
         <w:tab/>
       </w:r>
       <w:proofErr w:type="spellStart"/>
-      <w:r>
-        <w:rPr>
-          <w:rFonts w:ascii="Calibri" w:hAnsi="Calibri"/>
+      <w:proofErr w:type="gramStart"/>
+      <w:r>
+        <w:rPr>
+          <w:rFonts w:ascii="Calibri" w:hAnsi="Calibri"/>
+          <w:color w:val="FF0000"/>
+        </w:rPr>
+        <w:t>g.ciSonoGiocatoriUmani</w:t>
+      </w:r>
+      <w:proofErr w:type="spellEnd"/>
+      <w:proofErr w:type="gramEnd"/>
+      <w:r>
+        <w:rPr>
+          <w:rFonts w:ascii="Calibri" w:hAnsi="Calibri"/>
+          <w:color w:val="FF0000"/>
+        </w:rPr>
+        <w:t>(false);</w:t>
+      </w:r>
+    </w:p>
+    <w:p>
+      <w:pPr>
+        <w:rPr>
+          <w:rFonts w:ascii="Calibri" w:hAnsi="Calibri"/>
+          <w:color w:val="FF0000"/>
+        </w:rPr>
+      </w:pPr>
+      <w:r>
+        <w:rPr>
+          <w:rFonts w:ascii="Calibri" w:hAnsi="Calibri"/>
+          <w:color w:val="FF0000"/>
+        </w:rPr>
+        <w:tab/>
+      </w:r>
+      <w:r>
+        <w:rPr>
+          <w:rFonts w:ascii="Calibri" w:hAnsi="Calibri"/>
+          <w:color w:val="FF0000"/>
+        </w:rPr>
+        <w:tab/>
+      </w:r>
+      <w:r>
+        <w:rPr>
+          <w:rFonts w:ascii="Calibri" w:hAnsi="Calibri"/>
+          <w:color w:val="FF0000"/>
+        </w:rPr>
+        <w:tab/>
+      </w:r>
+      <w:r>
+        <w:rPr>
+          <w:rFonts w:ascii="Calibri" w:hAnsi="Calibri"/>
+          <w:color w:val="FF0000"/>
+        </w:rPr>
+        <w:tab/>
+      </w:r>
+      <w:r>
+        <w:rPr>
+          <w:rFonts w:ascii="Calibri" w:hAnsi="Calibri"/>
+          <w:color w:val="FF0000"/>
+        </w:rPr>
+        <w:tab/>
+      </w:r>
+      <w:r>
+        <w:rPr>
+          <w:rFonts w:ascii="Calibri" w:hAnsi="Calibri"/>
+          <w:color w:val="FF0000"/>
+        </w:rPr>
+        <w:tab/>
+      </w:r>
+      <w:r>
+        <w:rPr>
+          <w:rFonts w:ascii="Calibri" w:hAnsi="Calibri"/>
+          <w:color w:val="FF0000"/>
+        </w:rPr>
+        <w:tab/>
+      </w:r>
+    </w:p>
+    <w:p>
+      <w:pPr>
+        <w:rPr>
+          <w:rFonts w:ascii="Calibri" w:hAnsi="Calibri"/>
+          <w:color w:val="FF0000"/>
+        </w:rPr>
+      </w:pPr>
+      <w:r>
+        <w:rPr>
+          <w:rFonts w:ascii="Calibri" w:hAnsi="Calibri"/>
+          <w:color w:val="FF0000"/>
+        </w:rPr>
+        <w:tab/>
+      </w:r>
+      <w:r>
+        <w:rPr>
+          <w:rFonts w:ascii="Calibri" w:hAnsi="Calibri"/>
+          <w:color w:val="FF0000"/>
+        </w:rPr>
+        <w:tab/>
+      </w:r>
+      <w:r>
+        <w:rPr>
+          <w:rFonts w:ascii="Calibri" w:hAnsi="Calibri"/>
+          <w:color w:val="FF0000"/>
+        </w:rPr>
+        <w:tab/>
+      </w:r>
+      <w:r>
+        <w:rPr>
+          <w:rFonts w:ascii="Calibri" w:hAnsi="Calibri"/>
+          <w:color w:val="FF0000"/>
+        </w:rPr>
+        <w:tab/>
+      </w:r>
+      <w:r>
+        <w:rPr>
+          <w:rFonts w:ascii="Calibri" w:hAnsi="Calibri"/>
+          <w:color w:val="FF0000"/>
+        </w:rPr>
+        <w:tab/>
+      </w:r>
+      <w:r>
+        <w:rPr>
+          <w:rFonts w:ascii="Calibri" w:hAnsi="Calibri"/>
+          <w:color w:val="FF0000"/>
+        </w:rPr>
+        <w:tab/>
+      </w:r>
+      <w:r>
+        <w:rPr>
+          <w:rFonts w:ascii="Calibri" w:hAnsi="Calibri"/>
+          <w:color w:val="FF0000"/>
+        </w:rPr>
+        <w:tab/>
+      </w:r>
+      <w:proofErr w:type="spellStart"/>
+      <w:proofErr w:type="gramStart"/>
+      <w:r>
+        <w:rPr>
+          <w:rFonts w:ascii="Calibri" w:hAnsi="Calibri"/>
+          <w:color w:val="FF0000"/>
+        </w:rPr>
+        <w:t>g.avviaIlGioco</w:t>
+      </w:r>
+      <w:proofErr w:type="spellEnd"/>
+      <w:proofErr w:type="gramEnd"/>
+      <w:r>
+        <w:rPr>
+          <w:rFonts w:ascii="Calibri" w:hAnsi="Calibri"/>
+          <w:color w:val="FF0000"/>
+        </w:rPr>
+        <w:t>();</w:t>
+      </w:r>
+    </w:p>
+    <w:p>
+      <w:pPr>
+        <w:rPr>
+          <w:rFonts w:ascii="Calibri" w:hAnsi="Calibri"/>
+          <w:color w:val="FF0000"/>
+        </w:rPr>
+      </w:pPr>
+      <w:r>
+        <w:rPr>
+          <w:rFonts w:ascii="Calibri" w:hAnsi="Calibri"/>
+          <w:color w:val="FF0000"/>
+        </w:rPr>
+        <w:tab/>
+      </w:r>
+      <w:r>
+        <w:rPr>
+          <w:rFonts w:ascii="Calibri" w:hAnsi="Calibri"/>
+          <w:color w:val="FF0000"/>
+        </w:rPr>
+        <w:tab/>
+      </w:r>
+      <w:r>
+        <w:rPr>
+          <w:rFonts w:ascii="Calibri" w:hAnsi="Calibri"/>
+          <w:color w:val="FF0000"/>
+        </w:rPr>
+        <w:tab/>
+      </w:r>
+      <w:r>
+        <w:rPr>
+          <w:rFonts w:ascii="Calibri" w:hAnsi="Calibri"/>
+          <w:color w:val="FF0000"/>
+        </w:rPr>
+        <w:tab/>
+      </w:r>
+      <w:r>
+        <w:rPr>
+          <w:rFonts w:ascii="Calibri" w:hAnsi="Calibri"/>
+          <w:color w:val="FF0000"/>
+        </w:rPr>
+        <w:tab/>
+      </w:r>
+      <w:r>
+        <w:rPr>
+          <w:rFonts w:ascii="Calibri" w:hAnsi="Calibri"/>
+          <w:color w:val="FF0000"/>
+        </w:rPr>
+        <w:tab/>
+      </w:r>
+      <w:r>
+        <w:rPr>
+          <w:rFonts w:ascii="Calibri" w:hAnsi="Calibri"/>
+          <w:color w:val="FF0000"/>
+        </w:rPr>
+        <w:tab/>
+      </w:r>
+      <w:r>
+        <w:rPr>
+          <w:rFonts w:ascii="Calibri" w:hAnsi="Calibri"/>
+          <w:color w:val="FF0000"/>
+        </w:rPr>
+        <w:tab/>
+      </w:r>
+      <w:r>
+        <w:rPr>
+          <w:rFonts w:ascii="Calibri" w:hAnsi="Calibri"/>
+          <w:color w:val="FF0000"/>
+        </w:rPr>
+        <w:tab/>
+      </w:r>
+      <w:r>
+        <w:rPr>
+          <w:rFonts w:ascii="Calibri" w:hAnsi="Calibri"/>
+          <w:color w:val="FF0000"/>
+        </w:rPr>
+        <w:tab/>
+      </w:r>
+      <w:r>
+        <w:rPr>
+          <w:rFonts w:ascii="Calibri" w:hAnsi="Calibri"/>
+          <w:color w:val="FF0000"/>
+        </w:rPr>
+        <w:tab/>
+      </w:r>
+      <w:r>
+        <w:rPr>
+          <w:rFonts w:ascii="Calibri" w:hAnsi="Calibri"/>
+          <w:color w:val="FF0000"/>
+        </w:rPr>
+        <w:tab/>
+      </w:r>
+      <w:r>
+        <w:rPr>
+          <w:rFonts w:ascii="Calibri" w:hAnsi="Calibri"/>
+          <w:color w:val="FF0000"/>
+        </w:rPr>
+        <w:tab/>
+      </w:r>
+      <w:r>
+        <w:rPr>
+          <w:rFonts w:ascii="Calibri" w:hAnsi="Calibri"/>
+          <w:color w:val="FF0000"/>
+        </w:rPr>
+        <w:tab/>
+      </w:r>
+    </w:p>
+    <w:p>
+      <w:pPr>
+        <w:rPr>
+          <w:rFonts w:ascii="Calibri" w:hAnsi="Calibri"/>
+          <w:color w:val="FF0000"/>
+        </w:rPr>
+      </w:pPr>
+      <w:r>
+        <w:rPr>
+          <w:rFonts w:ascii="Calibri" w:hAnsi="Calibri"/>
+          <w:color w:val="FF0000"/>
+        </w:rPr>
+        <w:tab/>
+      </w:r>
+      <w:r>
+        <w:rPr>
+          <w:rFonts w:ascii="Calibri" w:hAnsi="Calibri"/>
+          <w:color w:val="FF0000"/>
+        </w:rPr>
+        <w:tab/>
+      </w:r>
+      <w:r>
+        <w:rPr>
+          <w:rFonts w:ascii="Calibri" w:hAnsi="Calibri"/>
+          <w:color w:val="FF0000"/>
+        </w:rPr>
+        <w:tab/>
+      </w:r>
+      <w:r>
+        <w:rPr>
+          <w:rFonts w:ascii="Calibri" w:hAnsi="Calibri"/>
+          <w:color w:val="FF0000"/>
+        </w:rPr>
+        <w:tab/>
+      </w:r>
+      <w:r>
+        <w:rPr>
+          <w:rFonts w:ascii="Calibri" w:hAnsi="Calibri"/>
+          <w:color w:val="FF0000"/>
+        </w:rPr>
+        <w:tab/>
+      </w:r>
+      <w:r>
+        <w:rPr>
+          <w:rFonts w:ascii="Calibri" w:hAnsi="Calibri"/>
+          <w:color w:val="FF0000"/>
+        </w:rPr>
+        <w:tab/>
+      </w:r>
+      <w:r>
+        <w:rPr>
+          <w:rFonts w:ascii="Calibri" w:hAnsi="Calibri"/>
+          <w:color w:val="FF0000"/>
+        </w:rPr>
+        <w:tab/>
+      </w:r>
+      <w:proofErr w:type="spellStart"/>
+      <w:r>
+        <w:rPr>
+          <w:rFonts w:ascii="Calibri" w:hAnsi="Calibri"/>
+          <w:color w:val="FF0000"/>
         </w:rPr>
         <w:t>GameTable</w:t>
       </w:r>
@@ -3175,6 +3707,7 @@
       <w:r>
         <w:rPr>
           <w:rFonts w:ascii="Calibri" w:hAnsi="Calibri"/>
+          <w:color w:val="FF0000"/>
         </w:rPr>
         <w:t>(</w:t>
       </w:r>
@@ -3182,6 +3715,7 @@
       <w:r>
         <w:rPr>
           <w:rFonts w:ascii="Calibri" w:hAnsi="Calibri"/>
+          <w:color w:val="FF0000"/>
         </w:rPr>
         <w:t>);</w:t>
       </w:r>
@@ -3190,47 +3724,55 @@
       <w:pPr>
         <w:rPr>
           <w:rFonts w:ascii="Calibri" w:hAnsi="Calibri"/>
-        </w:rPr>
-      </w:pPr>
-      <w:r>
-        <w:rPr>
-          <w:rFonts w:ascii="Calibri" w:hAnsi="Calibri"/>
-        </w:rPr>
-        <w:tab/>
-      </w:r>
-      <w:r>
-        <w:rPr>
-          <w:rFonts w:ascii="Calibri" w:hAnsi="Calibri"/>
-        </w:rPr>
-        <w:tab/>
-      </w:r>
-      <w:r>
-        <w:rPr>
-          <w:rFonts w:ascii="Calibri" w:hAnsi="Calibri"/>
-        </w:rPr>
-        <w:tab/>
-      </w:r>
-      <w:r>
-        <w:rPr>
-          <w:rFonts w:ascii="Calibri" w:hAnsi="Calibri"/>
-        </w:rPr>
-        <w:tab/>
-      </w:r>
-      <w:r>
-        <w:rPr>
-          <w:rFonts w:ascii="Calibri" w:hAnsi="Calibri"/>
-        </w:rPr>
-        <w:tab/>
-      </w:r>
-      <w:r>
-        <w:rPr>
-          <w:rFonts w:ascii="Calibri" w:hAnsi="Calibri"/>
-        </w:rPr>
-        <w:tab/>
-      </w:r>
-      <w:r>
-        <w:rPr>
-          <w:rFonts w:ascii="Calibri" w:hAnsi="Calibri"/>
+          <w:color w:val="FF0000"/>
+        </w:rPr>
+      </w:pPr>
+      <w:r>
+        <w:rPr>
+          <w:rFonts w:ascii="Calibri" w:hAnsi="Calibri"/>
+          <w:color w:val="FF0000"/>
+        </w:rPr>
+        <w:tab/>
+      </w:r>
+      <w:r>
+        <w:rPr>
+          <w:rFonts w:ascii="Calibri" w:hAnsi="Calibri"/>
+          <w:color w:val="FF0000"/>
+        </w:rPr>
+        <w:tab/>
+      </w:r>
+      <w:r>
+        <w:rPr>
+          <w:rFonts w:ascii="Calibri" w:hAnsi="Calibri"/>
+          <w:color w:val="FF0000"/>
+        </w:rPr>
+        <w:tab/>
+      </w:r>
+      <w:r>
+        <w:rPr>
+          <w:rFonts w:ascii="Calibri" w:hAnsi="Calibri"/>
+          <w:color w:val="FF0000"/>
+        </w:rPr>
+        <w:tab/>
+      </w:r>
+      <w:r>
+        <w:rPr>
+          <w:rFonts w:ascii="Calibri" w:hAnsi="Calibri"/>
+          <w:color w:val="FF0000"/>
+        </w:rPr>
+        <w:tab/>
+      </w:r>
+      <w:r>
+        <w:rPr>
+          <w:rFonts w:ascii="Calibri" w:hAnsi="Calibri"/>
+          <w:color w:val="FF0000"/>
+        </w:rPr>
+        <w:tab/>
+      </w:r>
+      <w:r>
+        <w:rPr>
+          <w:rFonts w:ascii="Calibri" w:hAnsi="Calibri"/>
+          <w:color w:val="FF0000"/>
         </w:rPr>
         <w:tab/>
       </w:r>
@@ -3239,6 +3781,7 @@
       <w:r>
         <w:rPr>
           <w:rFonts w:ascii="Calibri" w:hAnsi="Calibri"/>
+          <w:color w:val="FF0000"/>
         </w:rPr>
         <w:t>start</w:t>
       </w:r>
@@ -3246,6 +3789,7 @@
       <w:r>
         <w:rPr>
           <w:rFonts w:ascii="Calibri" w:hAnsi="Calibri"/>
+          <w:color w:val="FF0000"/>
         </w:rPr>
         <w:t>.</w:t>
       </w:r>
@@ -3253,6 +3797,7 @@
       <w:r>
         <w:rPr>
           <w:rFonts w:ascii="Calibri" w:hAnsi="Calibri"/>
+          <w:color w:val="FF0000"/>
         </w:rPr>
         <w:t>removeActionListener</w:t>
       </w:r>
@@ -3261,6 +3806,7 @@
       <w:r>
         <w:rPr>
           <w:rFonts w:ascii="Calibri" w:hAnsi="Calibri"/>
+          <w:color w:val="FF0000"/>
         </w:rPr>
         <w:t>(</w:t>
       </w:r>
@@ -3268,6 +3814,7 @@
       <w:r>
         <w:rPr>
           <w:rFonts w:ascii="Calibri" w:hAnsi="Calibri"/>
+          <w:color w:val="FF0000"/>
         </w:rPr>
         <w:t>this</w:t>
       </w:r>
@@ -3275,6 +3822,7 @@
       <w:r>
         <w:rPr>
           <w:rFonts w:ascii="Calibri" w:hAnsi="Calibri"/>
+          <w:color w:val="FF0000"/>
         </w:rPr>
         <w:t>);</w:t>
       </w:r>
@@ -3283,84 +3831,97 @@
       <w:pPr>
         <w:rPr>
           <w:rFonts w:ascii="Calibri" w:hAnsi="Calibri"/>
-        </w:rPr>
-      </w:pPr>
-      <w:r>
-        <w:rPr>
-          <w:rFonts w:ascii="Calibri" w:hAnsi="Calibri"/>
-        </w:rPr>
-        <w:tab/>
-      </w:r>
-      <w:r>
-        <w:rPr>
-          <w:rFonts w:ascii="Calibri" w:hAnsi="Calibri"/>
-        </w:rPr>
-        <w:tab/>
-      </w:r>
-      <w:r>
-        <w:rPr>
-          <w:rFonts w:ascii="Calibri" w:hAnsi="Calibri"/>
-        </w:rPr>
-        <w:tab/>
-      </w:r>
-      <w:r>
-        <w:rPr>
-          <w:rFonts w:ascii="Calibri" w:hAnsi="Calibri"/>
-        </w:rPr>
-        <w:tab/>
-      </w:r>
-      <w:r>
-        <w:rPr>
-          <w:rFonts w:ascii="Calibri" w:hAnsi="Calibri"/>
-        </w:rPr>
-        <w:tab/>
-      </w:r>
-      <w:r>
-        <w:rPr>
-          <w:rFonts w:ascii="Calibri" w:hAnsi="Calibri"/>
-        </w:rPr>
-        <w:tab/>
-      </w:r>
-    </w:p>
-    <w:p>
-      <w:pPr>
-        <w:rPr>
-          <w:rFonts w:ascii="Calibri" w:hAnsi="Calibri"/>
-        </w:rPr>
-      </w:pPr>
-      <w:r>
-        <w:rPr>
-          <w:rFonts w:ascii="Calibri" w:hAnsi="Calibri"/>
-        </w:rPr>
-        <w:tab/>
-      </w:r>
-      <w:r>
-        <w:rPr>
-          <w:rFonts w:ascii="Calibri" w:hAnsi="Calibri"/>
-        </w:rPr>
-        <w:tab/>
-      </w:r>
-      <w:r>
-        <w:rPr>
-          <w:rFonts w:ascii="Calibri" w:hAnsi="Calibri"/>
-        </w:rPr>
-        <w:tab/>
-      </w:r>
-      <w:r>
-        <w:rPr>
-          <w:rFonts w:ascii="Calibri" w:hAnsi="Calibri"/>
-        </w:rPr>
-        <w:tab/>
-      </w:r>
-      <w:r>
-        <w:rPr>
-          <w:rFonts w:ascii="Calibri" w:hAnsi="Calibri"/>
-        </w:rPr>
-        <w:tab/>
-      </w:r>
-      <w:r>
-        <w:rPr>
-          <w:rFonts w:ascii="Calibri" w:hAnsi="Calibri"/>
+          <w:color w:val="FF0000"/>
+        </w:rPr>
+      </w:pPr>
+      <w:r>
+        <w:rPr>
+          <w:rFonts w:ascii="Calibri" w:hAnsi="Calibri"/>
+          <w:color w:val="FF0000"/>
+        </w:rPr>
+        <w:tab/>
+      </w:r>
+      <w:r>
+        <w:rPr>
+          <w:rFonts w:ascii="Calibri" w:hAnsi="Calibri"/>
+          <w:color w:val="FF0000"/>
+        </w:rPr>
+        <w:tab/>
+      </w:r>
+      <w:r>
+        <w:rPr>
+          <w:rFonts w:ascii="Calibri" w:hAnsi="Calibri"/>
+          <w:color w:val="FF0000"/>
+        </w:rPr>
+        <w:tab/>
+      </w:r>
+      <w:r>
+        <w:rPr>
+          <w:rFonts w:ascii="Calibri" w:hAnsi="Calibri"/>
+          <w:color w:val="FF0000"/>
+        </w:rPr>
+        <w:tab/>
+      </w:r>
+      <w:r>
+        <w:rPr>
+          <w:rFonts w:ascii="Calibri" w:hAnsi="Calibri"/>
+          <w:color w:val="FF0000"/>
+        </w:rPr>
+        <w:tab/>
+      </w:r>
+      <w:r>
+        <w:rPr>
+          <w:rFonts w:ascii="Calibri" w:hAnsi="Calibri"/>
+          <w:color w:val="FF0000"/>
+        </w:rPr>
+        <w:tab/>
+      </w:r>
+    </w:p>
+    <w:p>
+      <w:pPr>
+        <w:rPr>
+          <w:rFonts w:ascii="Calibri" w:hAnsi="Calibri"/>
+        </w:rPr>
+      </w:pPr>
+      <w:r>
+        <w:rPr>
+          <w:rFonts w:ascii="Calibri" w:hAnsi="Calibri"/>
+          <w:color w:val="FF0000"/>
+        </w:rPr>
+        <w:tab/>
+      </w:r>
+      <w:r>
+        <w:rPr>
+          <w:rFonts w:ascii="Calibri" w:hAnsi="Calibri"/>
+          <w:color w:val="FF0000"/>
+        </w:rPr>
+        <w:tab/>
+      </w:r>
+      <w:r>
+        <w:rPr>
+          <w:rFonts w:ascii="Calibri" w:hAnsi="Calibri"/>
+          <w:color w:val="FF0000"/>
+        </w:rPr>
+        <w:tab/>
+      </w:r>
+      <w:r>
+        <w:rPr>
+          <w:rFonts w:ascii="Calibri" w:hAnsi="Calibri"/>
+          <w:color w:val="FF0000"/>
+        </w:rPr>
+        <w:tab/>
+      </w:r>
+      <w:r>
+        <w:rPr>
+          <w:rFonts w:ascii="Calibri" w:hAnsi="Calibri"/>
+          <w:color w:val="FF0000"/>
+        </w:rPr>
+        <w:tab/>
+      </w:r>
+      <w:r>
+        <w:rPr>
+          <w:rFonts w:ascii="Calibri" w:hAnsi="Calibri"/>
+          <w:color w:val="FF0000"/>
         </w:rPr>
         <w:tab/>
         <w:t>}</w:t>
@@ -3610,14 +4171,61 @@
         <w:rPr>
           <w:rFonts w:ascii="Calibri" w:hAnsi="Calibri"/>
         </w:rPr>
-        <w:t xml:space="preserve"> richiamata l'apposita classe che ne contiene le operazioni da eseguire. </w:t>
+        <w:t xml:space="preserve"> richiamata l'apposita classe che ne contiene le operazioni da eseguire</w:t>
+      </w:r>
+      <w:r>
+        <w:rPr>
+          <w:rFonts w:ascii="Calibri" w:hAnsi="Calibri"/>
+        </w:rPr>
+        <w:t xml:space="preserve"> </w:t>
+      </w:r>
+      <w:r>
+        <w:rPr>
+          <w:rFonts w:ascii="Calibri" w:hAnsi="Calibri"/>
+          <w:color w:val="FF0000"/>
+        </w:rPr>
+        <w:t>che, in questo caso, riguardano l’avvio di una sessione di gioco tra due CPU</w:t>
+      </w:r>
+      <w:r>
+        <w:rPr>
+          <w:rFonts w:ascii="Calibri" w:hAnsi="Calibri"/>
+          <w:color w:val="FF0000"/>
+        </w:rPr>
+        <w:t xml:space="preserve">. </w:t>
+      </w:r>
+      <w:r>
+        <w:rPr>
+          <w:rFonts w:ascii="Calibri" w:hAnsi="Calibri"/>
+          <w:color w:val="FF0000"/>
+        </w:rPr>
+        <w:t>Più in generale,</w:t>
+      </w:r>
+      <w:r>
+        <w:rPr>
+          <w:rFonts w:ascii="Calibri" w:hAnsi="Calibri"/>
+        </w:rPr>
+        <w:t xml:space="preserve"> </w:t>
       </w:r>
       <w:proofErr w:type="gramStart"/>
       <w:r>
         <w:rPr>
           <w:rFonts w:ascii="Calibri" w:hAnsi="Calibri"/>
         </w:rPr>
-        <w:t>A seconda del</w:t>
+        <w:t>a</w:t>
+      </w:r>
+      <w:r>
+        <w:rPr>
+          <w:rFonts w:ascii="Calibri" w:hAnsi="Calibri"/>
+        </w:rPr>
+        <w:t xml:space="preserve"> </w:t>
+      </w:r>
+      <w:bookmarkStart w:id="5" w:name="_GoBack"/>
+      <w:bookmarkEnd w:id="5"/>
+      <w:r>
+        <w:rPr>
+          <w:rFonts w:ascii="Calibri" w:hAnsi="Calibri"/>
+        </w:rPr>
+        <w:t>seconda del</w:t>
       </w:r>
       <w:proofErr w:type="gramEnd"/>
       <w:r>
@@ -4010,6 +4618,7 @@
   <w:style w:type="character" w:default="1" w:styleId="DefaultParagraphFont">
     <w:name w:val="Default Paragraph Font"/>
     <w:uiPriority w:val="1"/>
+    <w:semiHidden/>
     <w:unhideWhenUsed/>
   </w:style>
   <w:style w:type="table" w:default="1" w:styleId="TableNormal">
@@ -4575,6 +5184,7 @@
   <w:style w:type="character" w:default="1" w:styleId="DefaultParagraphFont">
     <w:name w:val="Default Paragraph Font"/>
     <w:uiPriority w:val="1"/>
+    <w:semiHidden/>
     <w:unhideWhenUsed/>
   </w:style>
   <w:style w:type="table" w:default="1" w:styleId="TableNormal">

</xml_diff>